<commit_message>
Changement analyse stat : - encore des erreurs dans les fonctions - Rmarkdown actualisé - get ignore actualisé
</commit_message>
<xml_diff>
--- a/text/Rapport_CORproject.docx
+++ b/text/Rapport_CORproject.docx
@@ -95,7 +95,7 @@
         <w:pStyle w:val="FirstParagraph"/>
       </w:pPr>
       <w:r>
-        <w:t xml:space="preserve">MOyenne pour chaque Population dans chaque environnement</w:t>
+        <w:t xml:space="preserve">Moyenne pour chaque Population dans chaque environnement</w:t>
       </w:r>
     </w:p>
     <w:p>
@@ -771,6 +771,78 @@
         </w:rPr>
         <w:t xml:space="preserve">## Warning in RET$pfunction("adjusted", ...): Completion with error &gt; abseps</w:t>
       </w:r>
+      <w:r>
+        <w:br w:type="textWrapping"/>
+      </w:r>
+      <w:r>
+        <w:rPr>
+          <w:rStyle w:val="VerbatimChar"/>
+        </w:rPr>
+        <w:t xml:space="preserve"/>
+      </w:r>
+      <w:r>
+        <w:br w:type="textWrapping"/>
+      </w:r>
+      <w:r>
+        <w:rPr>
+          <w:rStyle w:val="VerbatimChar"/>
+        </w:rPr>
+        <w:t xml:space="preserve">## Warning in RET$pfunction("adjusted", ...): Completion with error &gt; abseps</w:t>
+      </w:r>
+      <w:r>
+        <w:br w:type="textWrapping"/>
+      </w:r>
+      <w:r>
+        <w:rPr>
+          <w:rStyle w:val="VerbatimChar"/>
+        </w:rPr>
+        <w:t xml:space="preserve"/>
+      </w:r>
+      <w:r>
+        <w:br w:type="textWrapping"/>
+      </w:r>
+      <w:r>
+        <w:rPr>
+          <w:rStyle w:val="VerbatimChar"/>
+        </w:rPr>
+        <w:t xml:space="preserve">## Warning in RET$pfunction("adjusted", ...): Completion with error &gt; abseps</w:t>
+      </w:r>
+      <w:r>
+        <w:br w:type="textWrapping"/>
+      </w:r>
+      <w:r>
+        <w:rPr>
+          <w:rStyle w:val="VerbatimChar"/>
+        </w:rPr>
+        <w:t xml:space="preserve"/>
+      </w:r>
+      <w:r>
+        <w:br w:type="textWrapping"/>
+      </w:r>
+      <w:r>
+        <w:rPr>
+          <w:rStyle w:val="VerbatimChar"/>
+        </w:rPr>
+        <w:t xml:space="preserve">## Warning in RET$pfunction("adjusted", ...): Completion with error &gt; abseps</w:t>
+      </w:r>
+      <w:r>
+        <w:br w:type="textWrapping"/>
+      </w:r>
+      <w:r>
+        <w:rPr>
+          <w:rStyle w:val="VerbatimChar"/>
+        </w:rPr>
+        <w:t xml:space="preserve"/>
+      </w:r>
+      <w:r>
+        <w:br w:type="textWrapping"/>
+      </w:r>
+      <w:r>
+        <w:rPr>
+          <w:rStyle w:val="VerbatimChar"/>
+        </w:rPr>
+        <w:t xml:space="preserve">## Warning in RET$pfunction("adjusted", ...): Completion with error &gt; abseps</w:t>
+      </w:r>
     </w:p>
     <w:p>
       <w:pPr>
@@ -834,7 +906,7 @@
         <w:rPr>
           <w:rStyle w:val="VerbatimChar"/>
         </w:rPr>
-        <w:t xml:space="preserve">## Fit: glmer(formula = Col ~ Env + Pop + (1 | Block), data = data_temp, </w:t>
+        <w:t xml:space="preserve">## Fit: lme4::glmer(formula = Col ~ Env + Pop + (1 | Block), data = data_temp, </w:t>
       </w:r>
       <w:r>
         <w:br w:type="textWrapping"/>
@@ -888,7 +960,7 @@
         <w:rPr>
           <w:rStyle w:val="VerbatimChar"/>
         </w:rPr>
-        <w:t xml:space="preserve">## CEC - CEA == 0  0.28768    0.17522   1.642   0.7800  </w:t>
+        <w:t xml:space="preserve">## CEC - CEA == 0  0.28768    0.17522   1.642   0.7799  </w:t>
       </w:r>
       <w:r>
         <w:br w:type="textWrapping"/>
@@ -924,7 +996,7 @@
         <w:rPr>
           <w:rStyle w:val="VerbatimChar"/>
         </w:rPr>
-        <w:t xml:space="preserve">## FRA - CEA == 0 -0.25886    0.20068  -1.290   0.9339  </w:t>
+        <w:t xml:space="preserve">## FRA - CEA == 0 -0.25886    0.20068  -1.290   0.9340  </w:t>
       </w:r>
       <w:r>
         <w:br w:type="textWrapping"/>
@@ -942,25 +1014,25 @@
         <w:rPr>
           <w:rStyle w:val="VerbatimChar"/>
         </w:rPr>
-        <w:t xml:space="preserve">## FRC - CEA == 0  0.35140    0.17289   2.033   0.5180  </w:t>
-      </w:r>
-      <w:r>
-        <w:br w:type="textWrapping"/>
-      </w:r>
-      <w:r>
-        <w:rPr>
-          <w:rStyle w:val="VerbatimChar"/>
-        </w:rPr>
-        <w:t xml:space="preserve">## CEC - CEB == 0  0.41871    0.18209   2.299   0.3402  </w:t>
-      </w:r>
-      <w:r>
-        <w:br w:type="textWrapping"/>
-      </w:r>
-      <w:r>
-        <w:rPr>
-          <w:rStyle w:val="VerbatimChar"/>
-        </w:rPr>
-        <w:t xml:space="preserve">## CRB - CEB == 0  0.29267    0.18688   1.566   0.8218  </w:t>
+        <w:t xml:space="preserve">## FRC - CEA == 0  0.35140    0.17289   2.033   0.5182  </w:t>
+      </w:r>
+      <w:r>
+        <w:br w:type="textWrapping"/>
+      </w:r>
+      <w:r>
+        <w:rPr>
+          <w:rStyle w:val="VerbatimChar"/>
+        </w:rPr>
+        <w:t xml:space="preserve">## CEC - CEB == 0  0.41871    0.18209   2.299   0.3398  </w:t>
+      </w:r>
+      <w:r>
+        <w:br w:type="textWrapping"/>
+      </w:r>
+      <w:r>
+        <w:rPr>
+          <w:rStyle w:val="VerbatimChar"/>
+        </w:rPr>
+        <w:t xml:space="preserve">## CRB - CEB == 0  0.29267    0.18688   1.566   0.8220  </w:t>
       </w:r>
       <w:r>
         <w:br w:type="textWrapping"/>
@@ -1005,7 +1077,7 @@
         <w:rPr>
           <w:rStyle w:val="VerbatimChar"/>
         </w:rPr>
-        <w:t xml:space="preserve">## FRC - CEB == 0  0.48243    0.17985   2.682   0.1531  </w:t>
+        <w:t xml:space="preserve">## FRC - CEB == 0  0.48243    0.17985   2.682   0.1535  </w:t>
       </w:r>
       <w:r>
         <w:br w:type="textWrapping"/>
@@ -1023,34 +1095,34 @@
         <w:rPr>
           <w:rStyle w:val="VerbatimChar"/>
         </w:rPr>
-        <w:t xml:space="preserve">## CRC - CEC == 0 -0.27029    0.17435  -1.550   0.8302  </w:t>
-      </w:r>
-      <w:r>
-        <w:br w:type="textWrapping"/>
-      </w:r>
-      <w:r>
-        <w:rPr>
-          <w:rStyle w:val="VerbatimChar"/>
-        </w:rPr>
-        <w:t xml:space="preserve">## CRE - CEC == 0 -0.37949    0.17997  -2.109   0.4649  </w:t>
-      </w:r>
-      <w:r>
-        <w:br w:type="textWrapping"/>
-      </w:r>
-      <w:r>
-        <w:rPr>
-          <w:rStyle w:val="VerbatimChar"/>
-        </w:rPr>
-        <w:t xml:space="preserve">## FRA - CEC == 0 -0.54654    0.18943  -2.885   0.0916 .</w:t>
-      </w:r>
-      <w:r>
-        <w:br w:type="textWrapping"/>
-      </w:r>
-      <w:r>
-        <w:rPr>
-          <w:rStyle w:val="VerbatimChar"/>
-        </w:rPr>
-        <w:t xml:space="preserve">## FRB - CEC == 0 -0.32340    0.17703  -1.827   0.6624  </w:t>
+        <w:t xml:space="preserve">## CRC - CEC == 0 -0.27029    0.17435  -1.550   0.8301  </w:t>
+      </w:r>
+      <w:r>
+        <w:br w:type="textWrapping"/>
+      </w:r>
+      <w:r>
+        <w:rPr>
+          <w:rStyle w:val="VerbatimChar"/>
+        </w:rPr>
+        <w:t xml:space="preserve">## CRE - CEC == 0 -0.37949    0.17997  -2.109   0.4653  </w:t>
+      </w:r>
+      <w:r>
+        <w:br w:type="textWrapping"/>
+      </w:r>
+      <w:r>
+        <w:rPr>
+          <w:rStyle w:val="VerbatimChar"/>
+        </w:rPr>
+        <w:t xml:space="preserve">## FRA - CEC == 0 -0.54654    0.18943  -2.885   0.0909 .</w:t>
+      </w:r>
+      <w:r>
+        <w:br w:type="textWrapping"/>
+      </w:r>
+      <w:r>
+        <w:rPr>
+          <w:rStyle w:val="VerbatimChar"/>
+        </w:rPr>
+        <w:t xml:space="preserve">## FRB - CEC == 0 -0.32340    0.17703  -1.827   0.6625  </w:t>
       </w:r>
       <w:r>
         <w:br w:type="textWrapping"/>
@@ -1077,16 +1149,16 @@
         <w:rPr>
           <w:rStyle w:val="VerbatimChar"/>
         </w:rPr>
-        <w:t xml:space="preserve">## CRE - CRB == 0 -0.25345    0.18481  -1.371   0.9079  </w:t>
-      </w:r>
-      <w:r>
-        <w:br w:type="textWrapping"/>
-      </w:r>
-      <w:r>
-        <w:rPr>
-          <w:rStyle w:val="VerbatimChar"/>
-        </w:rPr>
-        <w:t xml:space="preserve">## FRA - CRB == 0 -0.42050    0.19404  -2.167   0.4252  </w:t>
+        <w:t xml:space="preserve">## CRE - CRB == 0 -0.25345    0.18481  -1.371   0.9080  </w:t>
+      </w:r>
+      <w:r>
+        <w:br w:type="textWrapping"/>
+      </w:r>
+      <w:r>
+        <w:rPr>
+          <w:rStyle w:val="VerbatimChar"/>
+        </w:rPr>
+        <w:t xml:space="preserve">## FRA - CRB == 0 -0.42050    0.19404  -2.167   0.4253  </w:t>
       </w:r>
       <w:r>
         <w:br w:type="textWrapping"/>
@@ -1122,7 +1194,7 @@
         <w:rPr>
           <w:rStyle w:val="VerbatimChar"/>
         </w:rPr>
-        <w:t xml:space="preserve">## FRA - CRC == 0 -0.27625    0.19992  -1.382   0.9041  </w:t>
+        <w:t xml:space="preserve">## FRA - CRC == 0 -0.27625    0.19992  -1.382   0.9040  </w:t>
       </w:r>
       <w:r>
         <w:br w:type="textWrapping"/>
@@ -1140,7 +1212,7 @@
         <w:rPr>
           <w:rStyle w:val="VerbatimChar"/>
         </w:rPr>
-        <w:t xml:space="preserve">## FRC - CRC == 0  0.33401    0.17201   1.942   0.5824  </w:t>
+        <w:t xml:space="preserve">## FRC - CRC == 0  0.33401    0.17201   1.942   0.5826  </w:t>
       </w:r>
       <w:r>
         <w:br w:type="textWrapping"/>
@@ -1167,34 +1239,34 @@
         <w:rPr>
           <w:rStyle w:val="VerbatimChar"/>
         </w:rPr>
-        <w:t xml:space="preserve">## FRC - CRE == 0  0.44321    0.17770   2.494   0.2327  </w:t>
-      </w:r>
-      <w:r>
-        <w:br w:type="textWrapping"/>
-      </w:r>
-      <w:r>
-        <w:rPr>
-          <w:rStyle w:val="VerbatimChar"/>
-        </w:rPr>
-        <w:t xml:space="preserve">## FRB - FRA == 0  0.22314    0.20226   1.103   0.9737  </w:t>
-      </w:r>
-      <w:r>
-        <w:br w:type="textWrapping"/>
-      </w:r>
-      <w:r>
-        <w:rPr>
-          <w:rStyle w:val="VerbatimChar"/>
-        </w:rPr>
-        <w:t xml:space="preserve">## FRC - FRA == 0  0.61026    0.18728   3.259   0.0303 *</w:t>
-      </w:r>
-      <w:r>
-        <w:br w:type="textWrapping"/>
-      </w:r>
-      <w:r>
-        <w:rPr>
-          <w:rStyle w:val="VerbatimChar"/>
-        </w:rPr>
-        <w:t xml:space="preserve">## FRC - FRB == 0  0.38712    0.17472   2.216   0.3934  </w:t>
+        <w:t xml:space="preserve">## FRC - CRE == 0  0.44321    0.17770   2.494   0.2332  </w:t>
+      </w:r>
+      <w:r>
+        <w:br w:type="textWrapping"/>
+      </w:r>
+      <w:r>
+        <w:rPr>
+          <w:rStyle w:val="VerbatimChar"/>
+        </w:rPr>
+        <w:t xml:space="preserve">## FRB - FRA == 0  0.22314    0.20226   1.103   0.9736  </w:t>
+      </w:r>
+      <w:r>
+        <w:br w:type="textWrapping"/>
+      </w:r>
+      <w:r>
+        <w:rPr>
+          <w:rStyle w:val="VerbatimChar"/>
+        </w:rPr>
+        <w:t xml:space="preserve">## FRC - FRA == 0  0.61026    0.18728   3.259   0.0311 *</w:t>
+      </w:r>
+      <w:r>
+        <w:br w:type="textWrapping"/>
+      </w:r>
+      <w:r>
+        <w:rPr>
+          <w:rStyle w:val="VerbatimChar"/>
+        </w:rPr>
+        <w:t xml:space="preserve">## FRC - FRB == 0  0.38712    0.17472   2.216   0.3930  </w:t>
       </w:r>
       <w:r>
         <w:br w:type="textWrapping"/>
@@ -1286,7 +1358,7 @@
         <w:rPr>
           <w:rStyle w:val="VerbatimChar"/>
         </w:rPr>
-        <w:t xml:space="preserve">## Fit: glmer(formula = Col ~ Env + Pop + (1 | Block), data = data_temp, </w:t>
+        <w:t xml:space="preserve">## Fit: lme4::glmer(formula = Col ~ Env + Pop + (1 | Block), data = data_temp, </w:t>
       </w:r>
       <w:r>
         <w:br w:type="textWrapping"/>
@@ -1331,7 +1403,7 @@
         <w:rPr>
           <w:rStyle w:val="VerbatimChar"/>
         </w:rPr>
-        <w:t xml:space="preserve">## cranberry - cerise == 0   0.2653     0.1058   2.509   0.0324 *</w:t>
+        <w:t xml:space="preserve">## cranberry - cerise == 0   0.2653     0.1058   2.509   0.0325 *</w:t>
       </w:r>
       <w:r>
         <w:br w:type="textWrapping"/>
@@ -1487,7 +1559,7 @@
     </w:lvl>
   </w:abstractNum>
   <w:abstractNum w:abstractNumId="990">
-    <w:nsid w:val="47b5b828"/>
+    <w:nsid w:val="a593a265"/>
     <w:multiLevelType w:val="multilevel"/>
     <w:lvl w:ilvl="0">
       <w:numFmt w:val="bullet"/>

</xml_diff>

<commit_message>
change doc from Camille
</commit_message>
<xml_diff>
--- a/text/Rapport_CORproject.docx
+++ b/text/Rapport_CORproject.docx
@@ -95,7 +95,7 @@
         <w:pStyle w:val="FirstParagraph"/>
       </w:pPr>
       <w:r>
-        <w:t xml:space="preserve">MOyenne pour chaque Population dans chaque environnement</w:t>
+        <w:t xml:space="preserve">Moyenne pour chaque Population dans chaque environnement</w:t>
       </w:r>
     </w:p>
     <w:p>
@@ -771,6 +771,78 @@
         </w:rPr>
         <w:t xml:space="preserve">## Warning in RET$pfunction("adjusted", ...): Completion with error &gt; abseps</w:t>
       </w:r>
+      <w:r>
+        <w:br w:type="textWrapping"/>
+      </w:r>
+      <w:r>
+        <w:rPr>
+          <w:rStyle w:val="VerbatimChar"/>
+        </w:rPr>
+        <w:t xml:space="preserve"/>
+      </w:r>
+      <w:r>
+        <w:br w:type="textWrapping"/>
+      </w:r>
+      <w:r>
+        <w:rPr>
+          <w:rStyle w:val="VerbatimChar"/>
+        </w:rPr>
+        <w:t xml:space="preserve">## Warning in RET$pfunction("adjusted", ...): Completion with error &gt; abseps</w:t>
+      </w:r>
+      <w:r>
+        <w:br w:type="textWrapping"/>
+      </w:r>
+      <w:r>
+        <w:rPr>
+          <w:rStyle w:val="VerbatimChar"/>
+        </w:rPr>
+        <w:t xml:space="preserve"/>
+      </w:r>
+      <w:r>
+        <w:br w:type="textWrapping"/>
+      </w:r>
+      <w:r>
+        <w:rPr>
+          <w:rStyle w:val="VerbatimChar"/>
+        </w:rPr>
+        <w:t xml:space="preserve">## Warning in RET$pfunction("adjusted", ...): Completion with error &gt; abseps</w:t>
+      </w:r>
+      <w:r>
+        <w:br w:type="textWrapping"/>
+      </w:r>
+      <w:r>
+        <w:rPr>
+          <w:rStyle w:val="VerbatimChar"/>
+        </w:rPr>
+        <w:t xml:space="preserve"/>
+      </w:r>
+      <w:r>
+        <w:br w:type="textWrapping"/>
+      </w:r>
+      <w:r>
+        <w:rPr>
+          <w:rStyle w:val="VerbatimChar"/>
+        </w:rPr>
+        <w:t xml:space="preserve">## Warning in RET$pfunction("adjusted", ...): Completion with error &gt; abseps</w:t>
+      </w:r>
+      <w:r>
+        <w:br w:type="textWrapping"/>
+      </w:r>
+      <w:r>
+        <w:rPr>
+          <w:rStyle w:val="VerbatimChar"/>
+        </w:rPr>
+        <w:t xml:space="preserve"/>
+      </w:r>
+      <w:r>
+        <w:br w:type="textWrapping"/>
+      </w:r>
+      <w:r>
+        <w:rPr>
+          <w:rStyle w:val="VerbatimChar"/>
+        </w:rPr>
+        <w:t xml:space="preserve">## Warning in RET$pfunction("adjusted", ...): Completion with error &gt; abseps</w:t>
+      </w:r>
     </w:p>
     <w:p>
       <w:pPr>
@@ -834,7 +906,7 @@
         <w:rPr>
           <w:rStyle w:val="VerbatimChar"/>
         </w:rPr>
-        <w:t xml:space="preserve">## Fit: glmer(formula = Col ~ Env + Pop + (1 | Block), data = data_temp, </w:t>
+        <w:t xml:space="preserve">## Fit: lme4::glmer(formula = Col ~ Env + Pop + (1 | Block), data = data_temp, </w:t>
       </w:r>
       <w:r>
         <w:br w:type="textWrapping"/>
@@ -888,7 +960,7 @@
         <w:rPr>
           <w:rStyle w:val="VerbatimChar"/>
         </w:rPr>
-        <w:t xml:space="preserve">## CEC - CEA == 0  0.28768    0.17522   1.642   0.7800  </w:t>
+        <w:t xml:space="preserve">## CEC - CEA == 0  0.28768    0.17522   1.642   0.7799  </w:t>
       </w:r>
       <w:r>
         <w:br w:type="textWrapping"/>
@@ -924,7 +996,7 @@
         <w:rPr>
           <w:rStyle w:val="VerbatimChar"/>
         </w:rPr>
-        <w:t xml:space="preserve">## FRA - CEA == 0 -0.25886    0.20068  -1.290   0.9339  </w:t>
+        <w:t xml:space="preserve">## FRA - CEA == 0 -0.25886    0.20068  -1.290   0.9340  </w:t>
       </w:r>
       <w:r>
         <w:br w:type="textWrapping"/>
@@ -942,25 +1014,25 @@
         <w:rPr>
           <w:rStyle w:val="VerbatimChar"/>
         </w:rPr>
-        <w:t xml:space="preserve">## FRC - CEA == 0  0.35140    0.17289   2.033   0.5180  </w:t>
-      </w:r>
-      <w:r>
-        <w:br w:type="textWrapping"/>
-      </w:r>
-      <w:r>
-        <w:rPr>
-          <w:rStyle w:val="VerbatimChar"/>
-        </w:rPr>
-        <w:t xml:space="preserve">## CEC - CEB == 0  0.41871    0.18209   2.299   0.3402  </w:t>
-      </w:r>
-      <w:r>
-        <w:br w:type="textWrapping"/>
-      </w:r>
-      <w:r>
-        <w:rPr>
-          <w:rStyle w:val="VerbatimChar"/>
-        </w:rPr>
-        <w:t xml:space="preserve">## CRB - CEB == 0  0.29267    0.18688   1.566   0.8218  </w:t>
+        <w:t xml:space="preserve">## FRC - CEA == 0  0.35140    0.17289   2.033   0.5182  </w:t>
+      </w:r>
+      <w:r>
+        <w:br w:type="textWrapping"/>
+      </w:r>
+      <w:r>
+        <w:rPr>
+          <w:rStyle w:val="VerbatimChar"/>
+        </w:rPr>
+        <w:t xml:space="preserve">## CEC - CEB == 0  0.41871    0.18209   2.299   0.3398  </w:t>
+      </w:r>
+      <w:r>
+        <w:br w:type="textWrapping"/>
+      </w:r>
+      <w:r>
+        <w:rPr>
+          <w:rStyle w:val="VerbatimChar"/>
+        </w:rPr>
+        <w:t xml:space="preserve">## CRB - CEB == 0  0.29267    0.18688   1.566   0.8220  </w:t>
       </w:r>
       <w:r>
         <w:br w:type="textWrapping"/>
@@ -1005,7 +1077,7 @@
         <w:rPr>
           <w:rStyle w:val="VerbatimChar"/>
         </w:rPr>
-        <w:t xml:space="preserve">## FRC - CEB == 0  0.48243    0.17985   2.682   0.1531  </w:t>
+        <w:t xml:space="preserve">## FRC - CEB == 0  0.48243    0.17985   2.682   0.1535  </w:t>
       </w:r>
       <w:r>
         <w:br w:type="textWrapping"/>
@@ -1023,34 +1095,34 @@
         <w:rPr>
           <w:rStyle w:val="VerbatimChar"/>
         </w:rPr>
-        <w:t xml:space="preserve">## CRC - CEC == 0 -0.27029    0.17435  -1.550   0.8302  </w:t>
-      </w:r>
-      <w:r>
-        <w:br w:type="textWrapping"/>
-      </w:r>
-      <w:r>
-        <w:rPr>
-          <w:rStyle w:val="VerbatimChar"/>
-        </w:rPr>
-        <w:t xml:space="preserve">## CRE - CEC == 0 -0.37949    0.17997  -2.109   0.4649  </w:t>
-      </w:r>
-      <w:r>
-        <w:br w:type="textWrapping"/>
-      </w:r>
-      <w:r>
-        <w:rPr>
-          <w:rStyle w:val="VerbatimChar"/>
-        </w:rPr>
-        <w:t xml:space="preserve">## FRA - CEC == 0 -0.54654    0.18943  -2.885   0.0916 .</w:t>
-      </w:r>
-      <w:r>
-        <w:br w:type="textWrapping"/>
-      </w:r>
-      <w:r>
-        <w:rPr>
-          <w:rStyle w:val="VerbatimChar"/>
-        </w:rPr>
-        <w:t xml:space="preserve">## FRB - CEC == 0 -0.32340    0.17703  -1.827   0.6624  </w:t>
+        <w:t xml:space="preserve">## CRC - CEC == 0 -0.27029    0.17435  -1.550   0.8301  </w:t>
+      </w:r>
+      <w:r>
+        <w:br w:type="textWrapping"/>
+      </w:r>
+      <w:r>
+        <w:rPr>
+          <w:rStyle w:val="VerbatimChar"/>
+        </w:rPr>
+        <w:t xml:space="preserve">## CRE - CEC == 0 -0.37949    0.17997  -2.109   0.4653  </w:t>
+      </w:r>
+      <w:r>
+        <w:br w:type="textWrapping"/>
+      </w:r>
+      <w:r>
+        <w:rPr>
+          <w:rStyle w:val="VerbatimChar"/>
+        </w:rPr>
+        <w:t xml:space="preserve">## FRA - CEC == 0 -0.54654    0.18943  -2.885   0.0909 .</w:t>
+      </w:r>
+      <w:r>
+        <w:br w:type="textWrapping"/>
+      </w:r>
+      <w:r>
+        <w:rPr>
+          <w:rStyle w:val="VerbatimChar"/>
+        </w:rPr>
+        <w:t xml:space="preserve">## FRB - CEC == 0 -0.32340    0.17703  -1.827   0.6625  </w:t>
       </w:r>
       <w:r>
         <w:br w:type="textWrapping"/>
@@ -1077,16 +1149,16 @@
         <w:rPr>
           <w:rStyle w:val="VerbatimChar"/>
         </w:rPr>
-        <w:t xml:space="preserve">## CRE - CRB == 0 -0.25345    0.18481  -1.371   0.9079  </w:t>
-      </w:r>
-      <w:r>
-        <w:br w:type="textWrapping"/>
-      </w:r>
-      <w:r>
-        <w:rPr>
-          <w:rStyle w:val="VerbatimChar"/>
-        </w:rPr>
-        <w:t xml:space="preserve">## FRA - CRB == 0 -0.42050    0.19404  -2.167   0.4252  </w:t>
+        <w:t xml:space="preserve">## CRE - CRB == 0 -0.25345    0.18481  -1.371   0.9080  </w:t>
+      </w:r>
+      <w:r>
+        <w:br w:type="textWrapping"/>
+      </w:r>
+      <w:r>
+        <w:rPr>
+          <w:rStyle w:val="VerbatimChar"/>
+        </w:rPr>
+        <w:t xml:space="preserve">## FRA - CRB == 0 -0.42050    0.19404  -2.167   0.4253  </w:t>
       </w:r>
       <w:r>
         <w:br w:type="textWrapping"/>
@@ -1122,7 +1194,7 @@
         <w:rPr>
           <w:rStyle w:val="VerbatimChar"/>
         </w:rPr>
-        <w:t xml:space="preserve">## FRA - CRC == 0 -0.27625    0.19992  -1.382   0.9041  </w:t>
+        <w:t xml:space="preserve">## FRA - CRC == 0 -0.27625    0.19992  -1.382   0.9040  </w:t>
       </w:r>
       <w:r>
         <w:br w:type="textWrapping"/>
@@ -1140,7 +1212,7 @@
         <w:rPr>
           <w:rStyle w:val="VerbatimChar"/>
         </w:rPr>
-        <w:t xml:space="preserve">## FRC - CRC == 0  0.33401    0.17201   1.942   0.5824  </w:t>
+        <w:t xml:space="preserve">## FRC - CRC == 0  0.33401    0.17201   1.942   0.5826  </w:t>
       </w:r>
       <w:r>
         <w:br w:type="textWrapping"/>
@@ -1167,34 +1239,34 @@
         <w:rPr>
           <w:rStyle w:val="VerbatimChar"/>
         </w:rPr>
-        <w:t xml:space="preserve">## FRC - CRE == 0  0.44321    0.17770   2.494   0.2327  </w:t>
-      </w:r>
-      <w:r>
-        <w:br w:type="textWrapping"/>
-      </w:r>
-      <w:r>
-        <w:rPr>
-          <w:rStyle w:val="VerbatimChar"/>
-        </w:rPr>
-        <w:t xml:space="preserve">## FRB - FRA == 0  0.22314    0.20226   1.103   0.9737  </w:t>
-      </w:r>
-      <w:r>
-        <w:br w:type="textWrapping"/>
-      </w:r>
-      <w:r>
-        <w:rPr>
-          <w:rStyle w:val="VerbatimChar"/>
-        </w:rPr>
-        <w:t xml:space="preserve">## FRC - FRA == 0  0.61026    0.18728   3.259   0.0303 *</w:t>
-      </w:r>
-      <w:r>
-        <w:br w:type="textWrapping"/>
-      </w:r>
-      <w:r>
-        <w:rPr>
-          <w:rStyle w:val="VerbatimChar"/>
-        </w:rPr>
-        <w:t xml:space="preserve">## FRC - FRB == 0  0.38712    0.17472   2.216   0.3934  </w:t>
+        <w:t xml:space="preserve">## FRC - CRE == 0  0.44321    0.17770   2.494   0.2332  </w:t>
+      </w:r>
+      <w:r>
+        <w:br w:type="textWrapping"/>
+      </w:r>
+      <w:r>
+        <w:rPr>
+          <w:rStyle w:val="VerbatimChar"/>
+        </w:rPr>
+        <w:t xml:space="preserve">## FRB - FRA == 0  0.22314    0.20226   1.103   0.9736  </w:t>
+      </w:r>
+      <w:r>
+        <w:br w:type="textWrapping"/>
+      </w:r>
+      <w:r>
+        <w:rPr>
+          <w:rStyle w:val="VerbatimChar"/>
+        </w:rPr>
+        <w:t xml:space="preserve">## FRC - FRA == 0  0.61026    0.18728   3.259   0.0311 *</w:t>
+      </w:r>
+      <w:r>
+        <w:br w:type="textWrapping"/>
+      </w:r>
+      <w:r>
+        <w:rPr>
+          <w:rStyle w:val="VerbatimChar"/>
+        </w:rPr>
+        <w:t xml:space="preserve">## FRC - FRB == 0  0.38712    0.17472   2.216   0.3930  </w:t>
       </w:r>
       <w:r>
         <w:br w:type="textWrapping"/>
@@ -1286,7 +1358,7 @@
         <w:rPr>
           <w:rStyle w:val="VerbatimChar"/>
         </w:rPr>
-        <w:t xml:space="preserve">## Fit: glmer(formula = Col ~ Env + Pop + (1 | Block), data = data_temp, </w:t>
+        <w:t xml:space="preserve">## Fit: lme4::glmer(formula = Col ~ Env + Pop + (1 | Block), data = data_temp, </w:t>
       </w:r>
       <w:r>
         <w:br w:type="textWrapping"/>
@@ -1331,7 +1403,7 @@
         <w:rPr>
           <w:rStyle w:val="VerbatimChar"/>
         </w:rPr>
-        <w:t xml:space="preserve">## cranberry - cerise == 0   0.2653     0.1058   2.509   0.0324 *</w:t>
+        <w:t xml:space="preserve">## cranberry - cerise == 0   0.2653     0.1058   2.509   0.0325 *</w:t>
       </w:r>
       <w:r>
         <w:br w:type="textWrapping"/>
@@ -1487,7 +1559,7 @@
     </w:lvl>
   </w:abstractNum>
   <w:abstractNum w:abstractNumId="990">
-    <w:nsid w:val="47b5b828"/>
+    <w:nsid w:val="a593a265"/>
     <w:multiLevelType w:val="multilevel"/>
     <w:lvl w:ilvl="0">
       <w:numFmt w:val="bullet"/>

</xml_diff>

<commit_message>
update path using here, output directory
</commit_message>
<xml_diff>
--- a/text/Rapport_CORproject.docx
+++ b/text/Rapport_CORproject.docx
@@ -138,9 +138,33 @@
       </w:r>
       <w:r>
         <w:rPr>
+          <w:rStyle w:val="NormalTok"/>
+        </w:rPr>
+        <w:t xml:space="preserve">here</w:t>
+      </w:r>
+      <w:r>
+        <w:rPr>
+          <w:rStyle w:val="OperatorTok"/>
+        </w:rPr>
+        <w:t xml:space="preserve">::</w:t>
+      </w:r>
+      <w:r>
+        <w:rPr>
+          <w:rStyle w:val="KeywordTok"/>
+        </w:rPr>
+        <w:t xml:space="preserve">here</w:t>
+      </w:r>
+      <w:r>
+        <w:rPr>
+          <w:rStyle w:val="NormalTok"/>
+        </w:rPr>
+        <w:t xml:space="preserve">(</w:t>
+      </w:r>
+      <w:r>
+        <w:rPr>
           <w:rStyle w:val="StringTok"/>
         </w:rPr>
-        <w:t xml:space="preserve">"./../data/FitnessExperimentalDesign_G60Final.csv"</w:t>
+        <w:t xml:space="preserve">"data"</w:t>
       </w:r>
       <w:r>
         <w:rPr>
@@ -150,21 +174,69 @@
       </w:r>
       <w:r>
         <w:rPr>
+          <w:rStyle w:val="StringTok"/>
+        </w:rPr>
+        <w:t xml:space="preserve">"FitnessExperimentalDesign_G60Final.csv"</w:t>
+      </w:r>
+      <w:r>
+        <w:rPr>
+          <w:rStyle w:val="NormalTok"/>
+        </w:rPr>
+        <w:t xml:space="preserve">), </w:t>
+      </w:r>
+      <w:r>
+        <w:rPr>
           <w:rStyle w:val="DataTypeTok"/>
         </w:rPr>
         <w:t xml:space="preserve">outputpng=</w:t>
       </w:r>
       <w:r>
         <w:rPr>
+          <w:rStyle w:val="NormalTok"/>
+        </w:rPr>
+        <w:t xml:space="preserve">here</w:t>
+      </w:r>
+      <w:r>
+        <w:rPr>
+          <w:rStyle w:val="OperatorTok"/>
+        </w:rPr>
+        <w:t xml:space="preserve">::</w:t>
+      </w:r>
+      <w:r>
+        <w:rPr>
+          <w:rStyle w:val="KeywordTok"/>
+        </w:rPr>
+        <w:t xml:space="preserve">here</w:t>
+      </w:r>
+      <w:r>
+        <w:rPr>
+          <w:rStyle w:val="NormalTok"/>
+        </w:rPr>
+        <w:t xml:space="preserve">(</w:t>
+      </w:r>
+      <w:r>
+        <w:rPr>
           <w:rStyle w:val="StringTok"/>
         </w:rPr>
-        <w:t xml:space="preserve">"./../data/testnew.png"</w:t>
+        <w:t xml:space="preserve">"data"</w:t>
       </w:r>
       <w:r>
         <w:rPr>
           <w:rStyle w:val="NormalTok"/>
         </w:rPr>
-        <w:t xml:space="preserve">)</w:t>
+        <w:t xml:space="preserve">, </w:t>
+      </w:r>
+      <w:r>
+        <w:rPr>
+          <w:rStyle w:val="StringTok"/>
+        </w:rPr>
+        <w:t xml:space="preserve">"testnew.png"</w:t>
+      </w:r>
+      <w:r>
+        <w:rPr>
+          <w:rStyle w:val="NormalTok"/>
+        </w:rPr>
+        <w:t xml:space="preserve">))</w:t>
       </w:r>
     </w:p>
     <w:p>
@@ -302,13 +374,31 @@
         <w:rPr>
           <w:rStyle w:val="NormalTok"/>
         </w:rPr>
-        <w:t xml:space="preserve"> </w:t>
+        <w:t xml:space="preserve"> here</w:t>
+      </w:r>
+      <w:r>
+        <w:rPr>
+          <w:rStyle w:val="OperatorTok"/>
+        </w:rPr>
+        <w:t xml:space="preserve">::</w:t>
+      </w:r>
+      <w:r>
+        <w:rPr>
+          <w:rStyle w:val="KeywordTok"/>
+        </w:rPr>
+        <w:t xml:space="preserve">here</w:t>
+      </w:r>
+      <w:r>
+        <w:rPr>
+          <w:rStyle w:val="NormalTok"/>
+        </w:rPr>
+        <w:t xml:space="preserve">(</w:t>
       </w:r>
       <w:r>
         <w:rPr>
           <w:rStyle w:val="StringTok"/>
         </w:rPr>
-        <w:t xml:space="preserve">"./../data/test.png"</w:t>
+        <w:t xml:space="preserve">"data"</w:t>
       </w:r>
       <w:r>
         <w:rPr>
@@ -318,6 +408,18 @@
       </w:r>
       <w:r>
         <w:rPr>
+          <w:rStyle w:val="StringTok"/>
+        </w:rPr>
+        <w:t xml:space="preserve">"test.png"</w:t>
+      </w:r>
+      <w:r>
+        <w:rPr>
+          <w:rStyle w:val="NormalTok"/>
+        </w:rPr>
+        <w:t xml:space="preserve">), </w:t>
+      </w:r>
+      <w:r>
+        <w:rPr>
           <w:rStyle w:val="DataTypeTok"/>
         </w:rPr>
         <w:t xml:space="preserve">n.col=</w:t>
@@ -396,15 +498,51 @@
       </w:r>
       <w:r>
         <w:rPr>
+          <w:rStyle w:val="NormalTok"/>
+        </w:rPr>
+        <w:t xml:space="preserve">here</w:t>
+      </w:r>
+      <w:r>
+        <w:rPr>
+          <w:rStyle w:val="OperatorTok"/>
+        </w:rPr>
+        <w:t xml:space="preserve">::</w:t>
+      </w:r>
+      <w:r>
+        <w:rPr>
+          <w:rStyle w:val="KeywordTok"/>
+        </w:rPr>
+        <w:t xml:space="preserve">here</w:t>
+      </w:r>
+      <w:r>
+        <w:rPr>
+          <w:rStyle w:val="NormalTok"/>
+        </w:rPr>
+        <w:t xml:space="preserve">(</w:t>
+      </w:r>
+      <w:r>
+        <w:rPr>
           <w:rStyle w:val="StringTok"/>
         </w:rPr>
-        <w:t xml:space="preserve">"./../data/fitnessOCR.csv"</w:t>
+        <w:t xml:space="preserve">"output"</w:t>
       </w:r>
       <w:r>
         <w:rPr>
           <w:rStyle w:val="NormalTok"/>
         </w:rPr>
-        <w:t xml:space="preserve">)</w:t>
+        <w:t xml:space="preserve">, </w:t>
+      </w:r>
+      <w:r>
+        <w:rPr>
+          <w:rStyle w:val="StringTok"/>
+        </w:rPr>
+        <w:t xml:space="preserve">"fitnessOCR.csv"</w:t>
+      </w:r>
+      <w:r>
+        <w:rPr>
+          <w:rStyle w:val="NormalTok"/>
+        </w:rPr>
+        <w:t xml:space="preserve">))</w:t>
       </w:r>
     </w:p>
     <w:p>
@@ -1476,13 +1614,31 @@
         <w:rPr>
           <w:rStyle w:val="NormalTok"/>
         </w:rPr>
-        <w:t xml:space="preserve"> </w:t>
+        <w:t xml:space="preserve"> here</w:t>
+      </w:r>
+      <w:r>
+        <w:rPr>
+          <w:rStyle w:val="OperatorTok"/>
+        </w:rPr>
+        <w:t xml:space="preserve">::</w:t>
+      </w:r>
+      <w:r>
+        <w:rPr>
+          <w:rStyle w:val="KeywordTok"/>
+        </w:rPr>
+        <w:t xml:space="preserve">here</w:t>
+      </w:r>
+      <w:r>
+        <w:rPr>
+          <w:rStyle w:val="NormalTok"/>
+        </w:rPr>
+        <w:t xml:space="preserve">(</w:t>
       </w:r>
       <w:r>
         <w:rPr>
           <w:rStyle w:val="StringTok"/>
         </w:rPr>
-        <w:t xml:space="preserve">"./../data/test.png"</w:t>
+        <w:t xml:space="preserve">"data"</w:t>
       </w:r>
       <w:r>
         <w:rPr>
@@ -1492,6 +1648,18 @@
       </w:r>
       <w:r>
         <w:rPr>
+          <w:rStyle w:val="StringTok"/>
+        </w:rPr>
+        <w:t xml:space="preserve">"test.png"</w:t>
+      </w:r>
+      <w:r>
+        <w:rPr>
+          <w:rStyle w:val="NormalTok"/>
+        </w:rPr>
+        <w:t xml:space="preserve">), </w:t>
+      </w:r>
+      <w:r>
+        <w:rPr>
           <w:rStyle w:val="DataTypeTok"/>
         </w:rPr>
         <w:t xml:space="preserve">n.col=</w:t>
@@ -1570,15 +1738,51 @@
       </w:r>
       <w:r>
         <w:rPr>
+          <w:rStyle w:val="NormalTok"/>
+        </w:rPr>
+        <w:t xml:space="preserve">here</w:t>
+      </w:r>
+      <w:r>
+        <w:rPr>
+          <w:rStyle w:val="OperatorTok"/>
+        </w:rPr>
+        <w:t xml:space="preserve">::</w:t>
+      </w:r>
+      <w:r>
+        <w:rPr>
+          <w:rStyle w:val="KeywordTok"/>
+        </w:rPr>
+        <w:t xml:space="preserve">here</w:t>
+      </w:r>
+      <w:r>
+        <w:rPr>
+          <w:rStyle w:val="NormalTok"/>
+        </w:rPr>
+        <w:t xml:space="preserve">(</w:t>
+      </w:r>
+      <w:r>
+        <w:rPr>
           <w:rStyle w:val="StringTok"/>
         </w:rPr>
-        <w:t xml:space="preserve">"./../data/fitnessOCR.csv"</w:t>
+        <w:t xml:space="preserve">"output"</w:t>
       </w:r>
       <w:r>
         <w:rPr>
           <w:rStyle w:val="NormalTok"/>
         </w:rPr>
-        <w:t xml:space="preserve">)</w:t>
+        <w:t xml:space="preserve">, </w:t>
+      </w:r>
+      <w:r>
+        <w:rPr>
+          <w:rStyle w:val="StringTok"/>
+        </w:rPr>
+        <w:t xml:space="preserve">"fitnessOCR.csv"</w:t>
+      </w:r>
+      <w:r>
+        <w:rPr>
+          <w:rStyle w:val="NormalTok"/>
+        </w:rPr>
+        <w:t xml:space="preserve">))</w:t>
       </w:r>
     </w:p>
     <w:p>
@@ -2590,16 +2794,16 @@
         <w:rPr>
           <w:rStyle w:val="VerbatimChar"/>
         </w:rPr>
-        <w:t xml:space="preserve">## Warning in ocrpng(impagepath = "./../data/test.png", n.col = NULL, lang =</w:t>
-      </w:r>
-      <w:r>
-        <w:br/>
-      </w:r>
-      <w:r>
-        <w:rPr>
-          <w:rStyle w:val="VerbatimChar"/>
-        </w:rPr>
-        <w:t xml:space="preserve">## "fra", : wrong number of columns for rows 2 4</w:t>
+        <w:t xml:space="preserve">## Warning in ocrpng(impagepath = here::here("data", "test.png"), n.col = NULL, :</w:t>
+      </w:r>
+      <w:r>
+        <w:br/>
+      </w:r>
+      <w:r>
+        <w:rPr>
+          <w:rStyle w:val="VerbatimChar"/>
+        </w:rPr>
+        <w:t xml:space="preserve">## wrong number of columns for rows 2 4</w:t>
       </w:r>
     </w:p>
     <w:p>
@@ -3645,15 +3849,51 @@
       </w:r>
       <w:r>
         <w:rPr>
+          <w:rStyle w:val="NormalTok"/>
+        </w:rPr>
+        <w:t xml:space="preserve">here</w:t>
+      </w:r>
+      <w:r>
+        <w:rPr>
+          <w:rStyle w:val="OperatorTok"/>
+        </w:rPr>
+        <w:t xml:space="preserve">::</w:t>
+      </w:r>
+      <w:r>
+        <w:rPr>
+          <w:rStyle w:val="KeywordTok"/>
+        </w:rPr>
+        <w:t xml:space="preserve">here</w:t>
+      </w:r>
+      <w:r>
+        <w:rPr>
+          <w:rStyle w:val="NormalTok"/>
+        </w:rPr>
+        <w:t xml:space="preserve">(</w:t>
+      </w:r>
+      <w:r>
+        <w:rPr>
           <w:rStyle w:val="StringTok"/>
         </w:rPr>
-        <w:t xml:space="preserve">"./../data/fitness.csv"</w:t>
+        <w:t xml:space="preserve">"data"</w:t>
       </w:r>
       <w:r>
         <w:rPr>
           <w:rStyle w:val="NormalTok"/>
         </w:rPr>
-        <w:t xml:space="preserve">)</w:t>
+        <w:t xml:space="preserve">, </w:t>
+      </w:r>
+      <w:r>
+        <w:rPr>
+          <w:rStyle w:val="StringTok"/>
+        </w:rPr>
+        <w:t xml:space="preserve">"fitness.csv"</w:t>
+      </w:r>
+      <w:r>
+        <w:rPr>
+          <w:rStyle w:val="NormalTok"/>
+        </w:rPr>
+        <w:t xml:space="preserve">))</w:t>
       </w:r>
     </w:p>
     <w:p>
@@ -3737,15 +3977,51 @@
       </w:r>
       <w:r>
         <w:rPr>
+          <w:rStyle w:val="NormalTok"/>
+        </w:rPr>
+        <w:t xml:space="preserve">here</w:t>
+      </w:r>
+      <w:r>
+        <w:rPr>
+          <w:rStyle w:val="OperatorTok"/>
+        </w:rPr>
+        <w:t xml:space="preserve">::</w:t>
+      </w:r>
+      <w:r>
+        <w:rPr>
+          <w:rStyle w:val="KeywordTok"/>
+        </w:rPr>
+        <w:t xml:space="preserve">here</w:t>
+      </w:r>
+      <w:r>
+        <w:rPr>
+          <w:rStyle w:val="NormalTok"/>
+        </w:rPr>
+        <w:t xml:space="preserve">(</w:t>
+      </w:r>
+      <w:r>
+        <w:rPr>
           <w:rStyle w:val="StringTok"/>
         </w:rPr>
-        <w:t xml:space="preserve">"./../data/fitness.csv"</w:t>
+        <w:t xml:space="preserve">"data"</w:t>
       </w:r>
       <w:r>
         <w:rPr>
           <w:rStyle w:val="NormalTok"/>
         </w:rPr>
-        <w:t xml:space="preserve">)</w:t>
+        <w:t xml:space="preserve">, </w:t>
+      </w:r>
+      <w:r>
+        <w:rPr>
+          <w:rStyle w:val="StringTok"/>
+        </w:rPr>
+        <w:t xml:space="preserve">"fitness.csv"</w:t>
+      </w:r>
+      <w:r>
+        <w:rPr>
+          <w:rStyle w:val="NormalTok"/>
+        </w:rPr>
+        <w:t xml:space="preserve">))</w:t>
       </w:r>
     </w:p>
     <w:p>

</xml_diff>